<commit_message>
added a couple sentences to the master script
</commit_message>
<xml_diff>
--- a/bar_crawl_script.docx
+++ b/bar_crawl_script.docx
@@ -89,6 +89,28 @@
       <w:pPr>
         <w:pStyle w:val="ListParagraph"/>
         <w:numPr>
+          <w:ilvl w:val="1"/>
+          <w:numId w:val="1"/>
+        </w:numPr>
+        <w:rPr>
+          <w:rFonts w:ascii="Times New Roman" w:hAnsi="Times New Roman" w:cs="Times New Roman"/>
+          <w:sz w:val="24"/>
+          <w:szCs w:val="24"/>
+        </w:rPr>
+      </w:pPr>
+      <w:r>
+        <w:rPr>
+          <w:rFonts w:ascii="Times New Roman" w:hAnsi="Times New Roman" w:cs="Times New Roman"/>
+          <w:sz w:val="24"/>
+          <w:szCs w:val="24"/>
+        </w:rPr>
+        <w:t>Brayden not allowed in bar, his ID is in his clothes at laundromat</w:t>
+      </w:r>
+    </w:p>
+    <w:p>
+      <w:pPr>
+        <w:pStyle w:val="ListParagraph"/>
+        <w:numPr>
           <w:ilvl w:val="0"/>
           <w:numId w:val="1"/>
         </w:numPr>
@@ -104,7 +126,7 @@
           <w:sz w:val="24"/>
           <w:szCs w:val="24"/>
         </w:rPr>
-        <w:t>Try to buy a drink from bartender</w:t>
+        <w:t>Go to laundromat, get Brayden’s clothes out</w:t>
       </w:r>
     </w:p>
     <w:p>
@@ -126,8 +148,10 @@
           <w:sz w:val="24"/>
           <w:szCs w:val="24"/>
         </w:rPr>
-        <w:t>No money, don’t allow tabs</w:t>
-      </w:r>
+        <w:t>Take washing machine</w:t>
+      </w:r>
+      <w:bookmarkStart w:id="0" w:name="_GoBack"/>
+      <w:bookmarkEnd w:id="0"/>
     </w:p>
     <w:p>
       <w:pPr>
@@ -148,7 +172,7 @@
           <w:sz w:val="24"/>
           <w:szCs w:val="24"/>
         </w:rPr>
-        <w:t>Go to bank to get money out</w:t>
+        <w:t>Try to buy a drink from bartender</w:t>
       </w:r>
     </w:p>
     <w:p>
@@ -170,29 +194,7 @@
           <w:sz w:val="24"/>
           <w:szCs w:val="24"/>
         </w:rPr>
-        <w:t>Can’t remember PIN? Must ask friends, search personal effects?</w:t>
-      </w:r>
-    </w:p>
-    <w:p>
-      <w:pPr>
-        <w:pStyle w:val="ListParagraph"/>
-        <w:numPr>
-          <w:ilvl w:val="1"/>
-          <w:numId w:val="1"/>
-        </w:numPr>
-        <w:rPr>
-          <w:rFonts w:ascii="Times New Roman" w:hAnsi="Times New Roman" w:cs="Times New Roman"/>
-          <w:sz w:val="24"/>
-          <w:szCs w:val="24"/>
-        </w:rPr>
-      </w:pPr>
-      <w:r>
-        <w:rPr>
-          <w:rFonts w:ascii="Times New Roman" w:hAnsi="Times New Roman" w:cs="Times New Roman"/>
-          <w:sz w:val="24"/>
-          <w:szCs w:val="24"/>
-        </w:rPr>
-        <w:t>Extract all money in account</w:t>
+        <w:t>No money, don’t allow tabs</w:t>
       </w:r>
     </w:p>
     <w:p>
@@ -214,15 +216,51 @@
           <w:sz w:val="24"/>
           <w:szCs w:val="24"/>
         </w:rPr>
-        <w:t>Spend</w:t>
-      </w:r>
-      <w:r>
-        <w:rPr>
-          <w:rFonts w:ascii="Times New Roman" w:hAnsi="Times New Roman" w:cs="Times New Roman"/>
-          <w:sz w:val="24"/>
-          <w:szCs w:val="24"/>
-        </w:rPr>
-        <w:t xml:space="preserve"> money on a beer</w:t>
+        <w:t>Go to bank to get money out</w:t>
+      </w:r>
+    </w:p>
+    <w:p>
+      <w:pPr>
+        <w:pStyle w:val="ListParagraph"/>
+        <w:numPr>
+          <w:ilvl w:val="1"/>
+          <w:numId w:val="1"/>
+        </w:numPr>
+        <w:rPr>
+          <w:rFonts w:ascii="Times New Roman" w:hAnsi="Times New Roman" w:cs="Times New Roman"/>
+          <w:sz w:val="24"/>
+          <w:szCs w:val="24"/>
+        </w:rPr>
+      </w:pPr>
+      <w:r>
+        <w:rPr>
+          <w:rFonts w:ascii="Times New Roman" w:hAnsi="Times New Roman" w:cs="Times New Roman"/>
+          <w:sz w:val="24"/>
+          <w:szCs w:val="24"/>
+        </w:rPr>
+        <w:t>Can’t remember PIN? Must ask friends, search personal effects?</w:t>
+      </w:r>
+    </w:p>
+    <w:p>
+      <w:pPr>
+        <w:pStyle w:val="ListParagraph"/>
+        <w:numPr>
+          <w:ilvl w:val="1"/>
+          <w:numId w:val="1"/>
+        </w:numPr>
+        <w:rPr>
+          <w:rFonts w:ascii="Times New Roman" w:hAnsi="Times New Roman" w:cs="Times New Roman"/>
+          <w:sz w:val="24"/>
+          <w:szCs w:val="24"/>
+        </w:rPr>
+      </w:pPr>
+      <w:r>
+        <w:rPr>
+          <w:rFonts w:ascii="Times New Roman" w:hAnsi="Times New Roman" w:cs="Times New Roman"/>
+          <w:sz w:val="24"/>
+          <w:szCs w:val="24"/>
+        </w:rPr>
+        <w:t>Extract all money in account</w:t>
       </w:r>
     </w:p>
     <w:p>
@@ -244,6 +282,36 @@
           <w:sz w:val="24"/>
           <w:szCs w:val="24"/>
         </w:rPr>
+        <w:t>Spend</w:t>
+      </w:r>
+      <w:r>
+        <w:rPr>
+          <w:rFonts w:ascii="Times New Roman" w:hAnsi="Times New Roman" w:cs="Times New Roman"/>
+          <w:sz w:val="24"/>
+          <w:szCs w:val="24"/>
+        </w:rPr>
+        <w:t xml:space="preserve"> money on a beer</w:t>
+      </w:r>
+    </w:p>
+    <w:p>
+      <w:pPr>
+        <w:pStyle w:val="ListParagraph"/>
+        <w:numPr>
+          <w:ilvl w:val="0"/>
+          <w:numId w:val="1"/>
+        </w:numPr>
+        <w:rPr>
+          <w:rFonts w:ascii="Times New Roman" w:hAnsi="Times New Roman" w:cs="Times New Roman"/>
+          <w:sz w:val="24"/>
+          <w:szCs w:val="24"/>
+        </w:rPr>
+      </w:pPr>
+      <w:r>
+        <w:rPr>
+          <w:rFonts w:ascii="Times New Roman" w:hAnsi="Times New Roman" w:cs="Times New Roman"/>
+          <w:sz w:val="24"/>
+          <w:szCs w:val="24"/>
+        </w:rPr>
         <w:t>Success!</w:t>
       </w:r>
     </w:p>
@@ -459,6 +527,7 @@
           <w:sz w:val="24"/>
           <w:szCs w:val="24"/>
         </w:rPr>
+        <w:lastRenderedPageBreak/>
         <w:t>Sells you fake ID, but person in it has a moustache and a hat</w:t>
       </w:r>
     </w:p>
@@ -525,7 +594,6 @@
           <w:sz w:val="24"/>
           <w:szCs w:val="24"/>
         </w:rPr>
-        <w:lastRenderedPageBreak/>
         <w:t>Visit tent, turns out to be home of Cocktail God/reclusive bartending genius</w:t>
       </w:r>
     </w:p>
@@ -947,6 +1015,7 @@
           <w:sz w:val="24"/>
           <w:szCs w:val="24"/>
         </w:rPr>
+        <w:lastRenderedPageBreak/>
         <w:t>Bouncer lets you in (still using fake ID with hat and moustache)</w:t>
       </w:r>
     </w:p>
@@ -1013,7 +1082,6 @@
           <w:sz w:val="24"/>
           <w:szCs w:val="24"/>
         </w:rPr>
-        <w:lastRenderedPageBreak/>
         <w:t>This biker gang also has a very lame sounding name</w:t>
       </w:r>
     </w:p>
@@ -1432,6 +1500,7 @@
           <w:sz w:val="24"/>
           <w:szCs w:val="24"/>
         </w:rPr>
+        <w:lastRenderedPageBreak/>
         <w:t>Convince friend to go hit on the biker’s girlfriend</w:t>
       </w:r>
     </w:p>
@@ -1493,7 +1562,6 @@
           <w:sz w:val="24"/>
           <w:szCs w:val="24"/>
         </w:rPr>
-        <w:lastRenderedPageBreak/>
         <w:t xml:space="preserve">Level 4: </w:t>
       </w:r>
       <w:proofErr w:type="spellStart"/>
@@ -1962,6 +2030,7 @@
           <w:sz w:val="24"/>
           <w:szCs w:val="24"/>
         </w:rPr>
+        <w:lastRenderedPageBreak/>
         <w:t>Go collect it</w:t>
       </w:r>
     </w:p>
@@ -2028,7 +2097,6 @@
           <w:sz w:val="24"/>
           <w:szCs w:val="24"/>
         </w:rPr>
-        <w:lastRenderedPageBreak/>
         <w:t>Find she is recovering from cancer, had chemotherapy</w:t>
       </w:r>
     </w:p>
@@ -2438,6 +2506,7 @@
           <w:sz w:val="24"/>
           <w:szCs w:val="24"/>
         </w:rPr>
+        <w:lastRenderedPageBreak/>
         <w:t>Level 5: Night Club</w:t>
       </w:r>
     </w:p>
@@ -2512,7 +2581,6 @@
           <w:sz w:val="24"/>
           <w:szCs w:val="24"/>
         </w:rPr>
-        <w:lastRenderedPageBreak/>
         <w:t>Get rid of first person</w:t>
       </w:r>
     </w:p>
@@ -2809,8 +2877,6 @@
         </w:rPr>
         <w:t xml:space="preserve"> (put it on your tab)</w:t>
       </w:r>
-      <w:bookmarkStart w:id="0" w:name="_GoBack"/>
-      <w:bookmarkEnd w:id="0"/>
     </w:p>
     <w:p>
       <w:pPr>
@@ -2897,6 +2963,7 @@
           <w:sz w:val="24"/>
           <w:szCs w:val="24"/>
         </w:rPr>
+        <w:lastRenderedPageBreak/>
         <w:t>Give him the drink</w:t>
       </w:r>
     </w:p>
@@ -2957,7 +3024,6 @@
           <w:sz w:val="24"/>
           <w:szCs w:val="24"/>
         </w:rPr>
-        <w:lastRenderedPageBreak/>
         <w:t>Now you must obtain the ingredients</w:t>
       </w:r>
     </w:p>
@@ -3382,6 +3448,7 @@
           <w:sz w:val="24"/>
           <w:szCs w:val="24"/>
         </w:rPr>
+        <w:lastRenderedPageBreak/>
         <w:t>Go back to the night club</w:t>
       </w:r>
     </w:p>
@@ -3448,7 +3515,6 @@
           <w:sz w:val="24"/>
           <w:szCs w:val="24"/>
         </w:rPr>
-        <w:lastRenderedPageBreak/>
         <w:t>Obtain milk</w:t>
       </w:r>
     </w:p>

</xml_diff>